<commit_message>
Updated report and trained model
</commit_message>
<xml_diff>
--- a/Assignment07/Assignment07.docx
+++ b/Assignment07/Assignment07.docx
@@ -860,10 +860,7 @@
         </w:rPr>
       </w:pPr>
       <w:r>
-        <w:t xml:space="preserve">Part </w:t>
-      </w:r>
-      <w:r>
-        <w:t>B</w:t>
+        <w:t>Part B</w:t>
       </w:r>
     </w:p>
     <w:p>
@@ -883,19 +880,7 @@
           <w:rPr>
             <w:rStyle w:val="Hyperlink"/>
           </w:rPr>
-          <w:t>https://www.cs.cmu.edu/~rsalakhu</w:t>
-        </w:r>
-        <w:r>
-          <w:rPr>
-            <w:rStyle w:val="Hyperlink"/>
-          </w:rPr>
-          <w:t>/</w:t>
-        </w:r>
-        <w:r>
-          <w:rPr>
-            <w:rStyle w:val="Hyperlink"/>
-          </w:rPr>
-          <w:t>papers/oneshot1.pdf</w:t>
+          <w:t>https://www.cs.cmu.edu/~rsalakhu/papers/oneshot1.pdf</w:t>
         </w:r>
       </w:hyperlink>
       <w:r>
@@ -909,13 +894,7 @@
     </w:p>
     <w:p>
       <w:r>
-        <w:t xml:space="preserve">Can </w:t>
-      </w:r>
-      <w:r>
-        <w:t>both</w:t>
-      </w:r>
-      <w:r>
-        <w:t xml:space="preserve"> loss functions be combined to make a better verification network</w:t>
+        <w:t>Can both loss functions be combined to make a better verification network</w:t>
       </w:r>
       <w:r>
         <w:t>?</w:t>
@@ -1206,19 +1185,7 @@
             <w:rPr>
               <w:rFonts w:ascii="Cambria Math" w:hAnsi="Cambria Math"/>
             </w:rPr>
-            <m:t>=</m:t>
-          </m:r>
-          <m:r>
-            <w:rPr>
-              <w:rFonts w:ascii="Cambria Math" w:hAnsi="Cambria Math"/>
-            </w:rPr>
-            <m:t>0</m:t>
-          </m:r>
-          <m:r>
-            <w:rPr>
-              <w:rFonts w:ascii="Cambria Math" w:hAnsi="Cambria Math"/>
-            </w:rPr>
-            <m:t xml:space="preserve"> when </m:t>
+            <m:t xml:space="preserve">=0 when </m:t>
           </m:r>
           <m:sSubSup>
             <m:sSubSupPr>
@@ -1258,37 +1225,7 @@
             <w:rPr>
               <w:rFonts w:ascii="Cambria Math" w:hAnsi="Cambria Math"/>
             </w:rPr>
-            <m:t xml:space="preserve"> </m:t>
-          </m:r>
-          <m:r>
-            <w:rPr>
-              <w:rFonts w:ascii="Cambria Math" w:hAnsi="Cambria Math"/>
-            </w:rPr>
-            <m:t xml:space="preserve">is </m:t>
-          </m:r>
-          <m:r>
-            <w:rPr>
-              <w:rFonts w:ascii="Cambria Math" w:hAnsi="Cambria Math"/>
-            </w:rPr>
-            <m:t xml:space="preserve">a different </m:t>
-          </m:r>
-          <m:r>
-            <w:rPr>
-              <w:rFonts w:ascii="Cambria Math" w:hAnsi="Cambria Math"/>
-            </w:rPr>
-            <m:t xml:space="preserve">class </m:t>
-          </m:r>
-          <m:r>
-            <w:rPr>
-              <w:rFonts w:ascii="Cambria Math" w:hAnsi="Cambria Math"/>
-            </w:rPr>
-            <m:t>from</m:t>
-          </m:r>
-          <m:r>
-            <w:rPr>
-              <w:rFonts w:ascii="Cambria Math" w:hAnsi="Cambria Math"/>
-            </w:rPr>
-            <m:t xml:space="preserve"> </m:t>
+            <m:t xml:space="preserve"> is a different class from </m:t>
           </m:r>
           <m:sSubSup>
             <m:sSubSupPr>
@@ -1553,13 +1490,7 @@
             <w:rPr>
               <w:rFonts w:ascii="Cambria Math" w:hAnsi="Cambria Math"/>
             </w:rPr>
-            <m:t>(</m:t>
-          </m:r>
-          <m:r>
-            <w:rPr>
-              <w:rFonts w:ascii="Cambria Math" w:hAnsi="Cambria Math"/>
-            </w:rPr>
-            <m:t>p</m:t>
+            <m:t>(p</m:t>
           </m:r>
           <m:d>
             <m:dPr>
@@ -1651,25 +1582,7 @@
             <w:rPr>
               <w:rFonts w:ascii="Cambria Math" w:hAnsi="Cambria Math"/>
             </w:rPr>
-            <m:t>)</m:t>
-          </m:r>
-          <m:r>
-            <w:rPr>
-              <w:rFonts w:ascii="Cambria Math" w:hAnsi="Cambria Math"/>
-            </w:rPr>
-            <m:t>+</m:t>
-          </m:r>
-          <m:r>
-            <w:rPr>
-              <w:rFonts w:ascii="Cambria Math" w:hAnsi="Cambria Math"/>
-            </w:rPr>
-            <m:t>(</m:t>
-          </m:r>
-          <m:r>
-            <w:rPr>
-              <w:rFonts w:ascii="Cambria Math" w:hAnsi="Cambria Math"/>
-            </w:rPr>
-            <m:t>1-y(</m:t>
+            <m:t>)+(1-y(</m:t>
           </m:r>
           <m:sSubSup>
             <m:sSubSupPr>
@@ -2208,13 +2121,7 @@
             <w:rPr>
               <w:rFonts w:ascii="Cambria Math" w:hAnsi="Cambria Math"/>
             </w:rPr>
-            <m:t>(</m:t>
-          </m:r>
-          <m:r>
-            <w:rPr>
-              <w:rFonts w:ascii="Cambria Math" w:hAnsi="Cambria Math"/>
-            </w:rPr>
-            <m:t>1-y(</m:t>
+            <m:t>(1-y(</m:t>
           </m:r>
           <m:sSubSup>
             <m:sSubSupPr>
@@ -2488,12 +2395,7 @@
         <w:t xml:space="preserve"> used as the inputs to a one-shot learnin</w:t>
       </w:r>
       <w:r>
-        <w:t>g model. This approach would allow the one-shot learning model to differentiate on the key features embedded by the Contrastive Loss model.</w:t>
-      </w:r>
-      <w:bookmarkStart w:id="2" w:name="_GoBack"/>
-      <w:bookmarkEnd w:id="2"/>
-      <w:r>
-        <w:t xml:space="preserve"> </w:t>
+        <w:t xml:space="preserve">g model. This approach would allow the one-shot learning model to differentiate on the key features embedded by the Contrastive Loss model. </w:t>
       </w:r>
     </w:p>
     <w:p>
@@ -2506,19 +2408,59 @@
       </w:pPr>
       <w:r>
         <w:lastRenderedPageBreak/>
-        <w:t xml:space="preserve">Part </w:t>
-      </w:r>
-      <w:r>
-        <w:t>C</w:t>
+        <w:t>Part C</w:t>
       </w:r>
     </w:p>
     <w:bookmarkEnd w:id="1"/>
-    <w:p/>
+    <w:p>
+      <w:r>
+        <w:rPr>
+          <w:noProof/>
+        </w:rPr>
+        <w:drawing>
+          <wp:inline distT="0" distB="0" distL="0" distR="0" wp14:anchorId="55A429B7" wp14:editId="288CEA08">
+            <wp:extent cx="6400800" cy="6911340"/>
+            <wp:effectExtent l="0" t="0" r="0" b="3810"/>
+            <wp:docPr id="1" name="Picture 1"/>
+            <wp:cNvGraphicFramePr>
+              <a:graphicFrameLocks xmlns:a="http://schemas.openxmlformats.org/drawingml/2006/main" noChangeAspect="1"/>
+            </wp:cNvGraphicFramePr>
+            <a:graphic xmlns:a="http://schemas.openxmlformats.org/drawingml/2006/main">
+              <a:graphicData uri="http://schemas.openxmlformats.org/drawingml/2006/picture">
+                <pic:pic xmlns:pic="http://schemas.openxmlformats.org/drawingml/2006/picture">
+                  <pic:nvPicPr>
+                    <pic:cNvPr id="1" name=""/>
+                    <pic:cNvPicPr/>
+                  </pic:nvPicPr>
+                  <pic:blipFill>
+                    <a:blip r:embed="rId8"/>
+                    <a:stretch>
+                      <a:fillRect/>
+                    </a:stretch>
+                  </pic:blipFill>
+                  <pic:spPr>
+                    <a:xfrm>
+                      <a:off x="0" y="0"/>
+                      <a:ext cx="6400800" cy="6911340"/>
+                    </a:xfrm>
+                    <a:prstGeom prst="rect">
+                      <a:avLst/>
+                    </a:prstGeom>
+                  </pic:spPr>
+                </pic:pic>
+              </a:graphicData>
+            </a:graphic>
+          </wp:inline>
+        </w:drawing>
+      </w:r>
+      <w:bookmarkStart w:id="2" w:name="_GoBack"/>
+      <w:bookmarkEnd w:id="2"/>
+    </w:p>
     <w:sectPr>
-      <w:headerReference w:type="default" r:id="rId8"/>
-      <w:footerReference w:type="default" r:id="rId9"/>
-      <w:headerReference w:type="first" r:id="rId10"/>
-      <w:footerReference w:type="first" r:id="rId11"/>
+      <w:headerReference w:type="default" r:id="rId9"/>
+      <w:footerReference w:type="default" r:id="rId10"/>
+      <w:headerReference w:type="first" r:id="rId11"/>
+      <w:footerReference w:type="first" r:id="rId12"/>
       <w:pgSz w:w="12240" w:h="15840"/>
       <w:pgMar w:top="1440" w:right="1080" w:bottom="1440" w:left="1080" w:header="0" w:footer="720" w:gutter="0"/>
       <w:pgNumType w:start="1"/>

</xml_diff>